<commit_message>
Deleted Unnecessary Files + Changed References
Added all missing references + made reference page clean
</commit_message>
<xml_diff>
--- a/References.docx
+++ b/References.docx
@@ -3,42 +3,600 @@
 <w:document xmlns:wpc="http://schemas.microsoft.com/office/word/2010/wordprocessingCanvas" xmlns:cx="http://schemas.microsoft.com/office/drawing/2014/chartex" xmlns:cx1="http://schemas.microsoft.com/office/drawing/2015/9/8/chartex" xmlns:cx2="http://schemas.microsoft.com/office/drawing/2015/10/21/chartex" xmlns:cx3="http://schemas.microsoft.com/office/drawing/2016/5/9/chartex" xmlns:cx4="http://schemas.microsoft.com/office/drawing/2016/5/10/chartex" xmlns:cx5="http://schemas.microsoft.com/office/drawing/2016/5/11/chartex" xmlns:cx6="http://schemas.microsoft.com/office/drawing/2016/5/12/chartex" xmlns:cx7="http://schemas.microsoft.com/office/drawing/2016/5/13/chartex" xmlns:cx8="http://schemas.microsoft.com/office/drawing/2016/5/14/chartex" xmlns:mc="http://schemas.openxmlformats.org/markup-compatibility/2006" xmlns:aink="http://schemas.microsoft.com/office/drawing/2016/ink" xmlns:am3d="http://schemas.microsoft.com/office/drawing/2017/model3d" xmlns:o="urn:schemas-microsoft-com:office:office" xmlns:r="http://schemas.openxmlformats.org/officeDocument/2006/relationships" xmlns:m="http://schemas.openxmlformats.org/officeDocument/2006/math" xmlns:v="urn:schemas-microsoft-com:vml" xmlns:wp14="http://schemas.microsoft.com/office/word/2010/wordprocessingDrawing" xmlns:wp="http://schemas.openxmlformats.org/drawingml/2006/wordprocessingDrawing" xmlns:w10="urn:schemas-microsoft-com:office:word" xmlns:w="http://schemas.openxmlformats.org/wordprocessingml/2006/main" xmlns:w14="http://schemas.microsoft.com/office/word/2010/wordml" xmlns:w15="http://schemas.microsoft.com/office/word/2012/wordml" xmlns:w16cex="http://schemas.microsoft.com/office/word/2018/wordml/cex" xmlns:w16cid="http://schemas.microsoft.com/office/word/2016/wordml/cid" xmlns:w16="http://schemas.microsoft.com/office/word/2018/wordml" xmlns:w16sdtdh="http://schemas.microsoft.com/office/word/2020/wordml/sdtdatahash" xmlns:w16se="http://schemas.microsoft.com/office/word/2015/wordml/symex" xmlns:wpg="http://schemas.microsoft.com/office/word/2010/wordprocessingGroup" xmlns:wpi="http://schemas.microsoft.com/office/word/2010/wordprocessingInk" xmlns:wne="http://schemas.microsoft.com/office/word/2006/wordml" xmlns:wps="http://schemas.microsoft.com/office/word/2010/wordprocessingShape" mc:Ignorable="w14 w15 w16se w16cid w16 w16cex w16sdtdh wp14">
   <w:body>
     <w:p>
-      <w:r>
-        <w:t>mark</w:t>
-      </w:r>
-      <w:r>
-        <w:t>er</w:t>
-      </w:r>
-      <w:r>
-        <w:t xml:space="preserve"> (in characters)</w:t>
-      </w:r>
-      <w:r>
-        <w:t xml:space="preserve"> = </w:t>
+      <w:pPr>
+        <w:spacing w:after="0" w:line="276" w:lineRule="auto"/>
+        <w:jc w:val="center"/>
+        <w:rPr>
+          <w:b/>
+          <w:bCs/>
+          <w:sz w:val="32"/>
+          <w:szCs w:val="32"/>
+        </w:rPr>
+      </w:pPr>
+      <w:r>
+        <w:rPr>
+          <w:b/>
+          <w:bCs/>
+          <w:sz w:val="32"/>
+          <w:szCs w:val="32"/>
+        </w:rPr>
+        <w:t>References</w:t>
+      </w:r>
+    </w:p>
+    <w:p>
+      <w:pPr>
+        <w:spacing w:after="0" w:line="276" w:lineRule="auto"/>
+        <w:rPr>
+          <w:sz w:val="24"/>
+          <w:szCs w:val="24"/>
+        </w:rPr>
+      </w:pPr>
+      <w:r>
+        <w:rPr>
+          <w:sz w:val="24"/>
+          <w:szCs w:val="24"/>
+          <w:u w:val="single"/>
+        </w:rPr>
+        <w:t>Header References</w:t>
+      </w:r>
+      <w:r>
+        <w:rPr>
+          <w:sz w:val="24"/>
+          <w:szCs w:val="24"/>
+        </w:rPr>
+        <w:t>:</w:t>
+      </w:r>
+    </w:p>
+    <w:p>
+      <w:pPr>
+        <w:spacing w:after="0" w:line="276" w:lineRule="auto"/>
+      </w:pPr>
+      <w:r>
+        <w:t>Background Image</w:t>
+      </w:r>
+      <w:r>
+        <w:t xml:space="preserve"> (edited by student)</w:t>
+      </w:r>
+      <w:r>
+        <w:t>:</w:t>
+      </w:r>
+      <w:r>
+        <w:t xml:space="preserve"> </w:t>
       </w:r>
       <w:hyperlink r:id="rId4" w:history="1">
         <w:r>
           <w:rPr>
             <w:rStyle w:val="Hyperlink"/>
           </w:rPr>
-          <w:t>https://www.google.com/url?sa=i&amp;url=https%3A%2F%2Fwww.pikpng.com%2Fpngvi%2FhixoRh_vote-icon-transparent-clear-background-x-icon-clipart%2F&amp;psig=AOvVaw3rlShsA0N0A7RCYBeWaaeg&amp;ust=1637882341178000&amp;source=images&amp;cd=vfe&amp;ved=0CAsQjRxqFwoTCLCepLGRsvQCFQAAAAAdAAAAABAD</w:t>
-        </w:r>
-      </w:hyperlink>
-    </w:p>
-    <w:p/>
-    <w:p>
-      <w:r>
-        <w:t>main characters in valo</w:t>
-      </w:r>
-      <w:r>
-        <w:t xml:space="preserve"> (in characters)</w:t>
-      </w:r>
-      <w:r>
+          <w:t>https://wallpaperaccess.com/valorant-dual-screen</w:t>
+        </w:r>
+      </w:hyperlink>
+    </w:p>
+    <w:p>
+      <w:pPr>
+        <w:spacing w:after="0" w:line="276" w:lineRule="auto"/>
+        <w:rPr>
+          <w:lang w:val="fr-CA"/>
+        </w:rPr>
+      </w:pPr>
+      <w:r>
+        <w:rPr>
+          <w:lang w:val="fr-CA"/>
+        </w:rPr>
+        <w:t xml:space="preserve">Logo Image: </w:t>
+      </w:r>
+      <w:hyperlink r:id="rId5" w:history="1">
+        <w:r>
+          <w:rPr>
+            <w:rStyle w:val="Hyperlink"/>
+            <w:lang w:val="fr-CA"/>
+          </w:rPr>
+          <w:t>https://c8.alamy</w:t>
+        </w:r>
+        <w:r>
+          <w:rPr>
+            <w:rStyle w:val="Hyperlink"/>
+            <w:lang w:val="fr-CA"/>
+          </w:rPr>
+          <w:t>.</w:t>
+        </w:r>
+        <w:r>
+          <w:rPr>
+            <w:rStyle w:val="Hyperlink"/>
+            <w:lang w:val="fr-CA"/>
+          </w:rPr>
+          <w:t>com/zooms/9/6ca261a24190433f90b422fccf54186e/2cbyxtc.jpg</w:t>
+        </w:r>
+      </w:hyperlink>
+    </w:p>
+    <w:p>
+      <w:pPr>
+        <w:spacing w:after="0" w:line="276" w:lineRule="auto"/>
+        <w:rPr>
+          <w:sz w:val="24"/>
+          <w:szCs w:val="24"/>
+          <w:u w:val="single"/>
+          <w:lang w:val="fr-CA"/>
+        </w:rPr>
+      </w:pPr>
+    </w:p>
+    <w:p>
+      <w:pPr>
+        <w:spacing w:after="0" w:line="276" w:lineRule="auto"/>
+        <w:rPr>
+          <w:sz w:val="24"/>
+          <w:szCs w:val="24"/>
+        </w:rPr>
+      </w:pPr>
+      <w:r>
+        <w:rPr>
+          <w:sz w:val="24"/>
+          <w:szCs w:val="24"/>
+          <w:u w:val="single"/>
+        </w:rPr>
+        <w:t>Home</w:t>
+      </w:r>
+      <w:r>
+        <w:rPr>
+          <w:sz w:val="24"/>
+          <w:szCs w:val="24"/>
+          <w:u w:val="single"/>
+        </w:rPr>
+        <w:t xml:space="preserve"> </w:t>
+      </w:r>
+      <w:r>
+        <w:rPr>
+          <w:sz w:val="24"/>
+          <w:szCs w:val="24"/>
+          <w:u w:val="single"/>
+        </w:rPr>
+        <w:t>Page References</w:t>
+      </w:r>
+      <w:r>
+        <w:rPr>
+          <w:sz w:val="24"/>
+          <w:szCs w:val="24"/>
+        </w:rPr>
         <w:t>:</w:t>
       </w:r>
+    </w:p>
+    <w:p>
+      <w:pPr>
+        <w:spacing w:after="0" w:line="276" w:lineRule="auto"/>
+        <w:rPr>
+          <w:rStyle w:val="Hyperlink"/>
+        </w:rPr>
+      </w:pPr>
+      <w:r>
+        <w:t xml:space="preserve">Background Image: </w:t>
+      </w:r>
+      <w:hyperlink r:id="rId6" w:history="1">
+        <w:r>
+          <w:rPr>
+            <w:rStyle w:val="Hyperlink"/>
+          </w:rPr>
+          <w:t>https://images.alpha</w:t>
+        </w:r>
+        <w:r>
+          <w:rPr>
+            <w:rStyle w:val="Hyperlink"/>
+          </w:rPr>
+          <w:t>c</w:t>
+        </w:r>
+        <w:r>
+          <w:rPr>
+            <w:rStyle w:val="Hyperlink"/>
+          </w:rPr>
+          <w:t>oders.com/114/1149405.jpg</w:t>
+        </w:r>
+      </w:hyperlink>
+    </w:p>
+    <w:p>
+      <w:pPr>
+        <w:spacing w:after="0" w:line="276" w:lineRule="auto"/>
+      </w:pPr>
+      <w:r>
+        <w:t>M</w:t>
+      </w:r>
+      <w:r>
+        <w:t xml:space="preserve">id-Page Image: </w:t>
+      </w:r>
+      <w:hyperlink r:id="rId7" w:history="1">
+        <w:r>
+          <w:rPr>
+            <w:rStyle w:val="Hyperlink"/>
+          </w:rPr>
+          <w:t>https://twitter.com/davidnotty/status/1397646525811945474</w:t>
+        </w:r>
+      </w:hyperlink>
+    </w:p>
+    <w:p>
+      <w:pPr>
+        <w:spacing w:after="0" w:line="276" w:lineRule="auto"/>
+      </w:pPr>
+      <w:r>
+        <w:t>Champions Gun Image (bottom left</w:t>
+      </w:r>
+      <w:r>
+        <w:t>)</w:t>
+      </w:r>
+      <w:r>
+        <w:t xml:space="preserve">: </w:t>
+      </w:r>
+      <w:hyperlink r:id="rId8" w:history="1">
+        <w:r>
+          <w:rPr>
+            <w:rStyle w:val="Hyperlink"/>
+          </w:rPr>
+          <w:t>https://cdn.oneesports.gg/cdn</w:t>
+        </w:r>
+        <w:r>
+          <w:rPr>
+            <w:rStyle w:val="Hyperlink"/>
+          </w:rPr>
+          <w:t>-</w:t>
+        </w:r>
+        <w:r>
+          <w:rPr>
+            <w:rStyle w:val="Hyperlink"/>
+          </w:rPr>
+          <w:t>d</w:t>
+        </w:r>
+        <w:r>
+          <w:rPr>
+            <w:rStyle w:val="Hyperlink"/>
+          </w:rPr>
+          <w:t>ata/2021/11/Valorant_Champions2021Collection-1024x576.jpg</w:t>
+        </w:r>
+      </w:hyperlink>
+    </w:p>
+    <w:p>
+      <w:pPr>
+        <w:spacing w:after="0" w:line="276" w:lineRule="auto"/>
+      </w:pPr>
+      <w:r>
+        <w:t xml:space="preserve">Chamber Image (bottom mid): </w:t>
+      </w:r>
+      <w:hyperlink r:id="rId9" w:history="1">
+        <w:r>
+          <w:rPr>
+            <w:rStyle w:val="Hyperlink"/>
+          </w:rPr>
+          <w:t>https://playvalorant.com/es-mx/news/game-updates/notas-de-la-version-3-10-de-valorant/</w:t>
+        </w:r>
+      </w:hyperlink>
+    </w:p>
+    <w:p>
+      <w:pPr>
+        <w:spacing w:after="0" w:line="276" w:lineRule="auto"/>
+      </w:pPr>
+      <w:r>
+        <w:t>Champions Image </w:t>
+      </w:r>
+      <w:r>
+        <w:t>(bottom right)</w:t>
+      </w:r>
+      <w:r>
+        <w:t>:</w:t>
+      </w:r>
+      <w:r>
+        <w:t xml:space="preserve"> </w:t>
+      </w:r>
+      <w:hyperlink r:id="rId10" w:history="1">
+        <w:r>
+          <w:rPr>
+            <w:rStyle w:val="Hyperlink"/>
+          </w:rPr>
+          <w:t>https://www.google.com/imgres?imgurl=https%3A%2F%2Fstaticg.sportskeeda.com%2Feditor%2F2020%2F08%2F83e86-15988552994332-800.jpg&amp;imgrefurl=https%3A%2F%2Fwww.sportskeeda.com%2Fesports%2Fsentinels-new-reigning-kings-na-valorant-pop-flash-tournament-win&amp;tbnid=x-g7d-xgE7gCRM&amp;vet=12ahUKEwic4Lnw4uH0AhXnrXIEHQTGA9IQMygBegQIARAb..i&amp;docid=vskaiv-3a_MxBM&amp;w=800&amp;h=450&amp;itg=1&amp;q=world%20champion%20washington%20nationals&amp;ved=2ahUKEwic4Lnw4uH0AhXnrXIEHQTGA9IQMygBegQIARAb</w:t>
+        </w:r>
+      </w:hyperlink>
+    </w:p>
+    <w:p>
+      <w:pPr>
+        <w:spacing w:after="0" w:line="276" w:lineRule="auto"/>
+      </w:pPr>
+      <w:r>
+        <w:t xml:space="preserve">Video on top: </w:t>
+      </w:r>
+      <w:hyperlink r:id="rId11" w:history="1">
+        <w:r>
+          <w:rPr>
+            <w:rStyle w:val="Hyperlink"/>
+          </w:rPr>
+          <w:t>https://www.youtube.com/embed/hhlgphVf-1g?vq=hd1080&amp;autoplay=1&amp;loop=1&amp;modestbranding=1&amp;showinfo=0&amp;rel=0&amp;controls=0</w:t>
+        </w:r>
+      </w:hyperlink>
+    </w:p>
+    <w:p>
+      <w:pPr>
+        <w:spacing w:after="0" w:line="276" w:lineRule="auto"/>
+      </w:pPr>
+      <w:r>
+        <w:t xml:space="preserve">In-line Video: </w:t>
+      </w:r>
+      <w:hyperlink r:id="rId12" w:history="1">
+        <w:r>
+          <w:rPr>
+            <w:rStyle w:val="Hyperlink"/>
+          </w:rPr>
+          <w:t>https://www.youtube.com/embed/6Fn9TKzoIMw?start=1</w:t>
+        </w:r>
+      </w:hyperlink>
+    </w:p>
+    <w:p>
+      <w:pPr>
+        <w:spacing w:after="0" w:line="276" w:lineRule="auto"/>
+        <w:rPr>
+          <w:sz w:val="24"/>
+          <w:szCs w:val="24"/>
+          <w:u w:val="single"/>
+        </w:rPr>
+      </w:pPr>
+    </w:p>
+    <w:p>
+      <w:pPr>
+        <w:spacing w:after="0" w:line="276" w:lineRule="auto"/>
+        <w:rPr>
+          <w:sz w:val="24"/>
+          <w:szCs w:val="24"/>
+        </w:rPr>
+      </w:pPr>
+      <w:r>
+        <w:rPr>
+          <w:sz w:val="24"/>
+          <w:szCs w:val="24"/>
+          <w:u w:val="single"/>
+        </w:rPr>
+        <w:t>Terminology Page</w:t>
+      </w:r>
+      <w:r>
+        <w:rPr>
+          <w:sz w:val="24"/>
+          <w:szCs w:val="24"/>
+          <w:u w:val="single"/>
+        </w:rPr>
+        <w:t xml:space="preserve"> References</w:t>
+      </w:r>
+      <w:r>
+        <w:rPr>
+          <w:sz w:val="24"/>
+          <w:szCs w:val="24"/>
+        </w:rPr>
+        <w:t>:</w:t>
+      </w:r>
+    </w:p>
+    <w:p>
+      <w:pPr>
+        <w:spacing w:after="0" w:line="276" w:lineRule="auto"/>
+      </w:pPr>
+      <w:r>
+        <w:t xml:space="preserve">Background Image: </w:t>
+      </w:r>
+      <w:hyperlink r:id="rId13" w:history="1">
+        <w:r>
+          <w:rPr>
+            <w:rStyle w:val="Hyperlink"/>
+          </w:rPr>
+          <w:t>https://wall.alphacoders.com/big.php?i=1080939</w:t>
+        </w:r>
+      </w:hyperlink>
+    </w:p>
+    <w:p>
+      <w:pPr>
+        <w:spacing w:after="0" w:line="276" w:lineRule="auto"/>
+      </w:pPr>
+      <w:r>
+        <w:t xml:space="preserve">Bind Video: </w:t>
+      </w:r>
+      <w:hyperlink r:id="rId14" w:history="1">
+        <w:r>
+          <w:rPr>
+            <w:rStyle w:val="Hyperlink"/>
+          </w:rPr>
+          <w:t>https://www.youtube.com/embed/watch?v=oEU8CVHONCM&amp;list=PLN64g832Kf-3vwm74k7AH3M7E5tmE3925&amp;index=54&amp;ab_channel=CarnageOD</w:t>
+        </w:r>
+      </w:hyperlink>
+    </w:p>
+    <w:p>
+      <w:pPr>
+        <w:spacing w:after="0" w:line="276" w:lineRule="auto"/>
+      </w:pPr>
+      <w:r>
+        <w:t xml:space="preserve">Breeze Video: </w:t>
+      </w:r>
+      <w:hyperlink r:id="rId15" w:history="1">
+        <w:r>
+          <w:rPr>
+            <w:rStyle w:val="Hyperlink"/>
+          </w:rPr>
+          <w:t>https://www.youtube.com/embed/watch?v=0QpqjjnMVX4&amp;list=PLQzaG400kjcKmxxUGqELDv6HFvd85ffGj&amp;index=2&amp;ab_channel=mcdawgzy</w:t>
+        </w:r>
+      </w:hyperlink>
+    </w:p>
+    <w:p>
+      <w:pPr>
+        <w:spacing w:after="0" w:line="276" w:lineRule="auto"/>
+        <w:rPr>
+          <w:lang w:val="fr-CA"/>
+        </w:rPr>
+      </w:pPr>
+      <w:r>
+        <w:rPr>
+          <w:lang w:val="fr-CA"/>
+        </w:rPr>
+        <w:t xml:space="preserve">Ascent Video: </w:t>
+      </w:r>
+      <w:hyperlink r:id="rId16" w:history="1">
+        <w:r>
+          <w:rPr>
+            <w:rStyle w:val="Hyperlink"/>
+            <w:lang w:val="fr-CA"/>
+          </w:rPr>
+          <w:t>https://www.youtube.com/embed/watch?v=wuRvfrZh3Aw&amp;list=PLN64g832Kf-3vwm74k7AH3M7E5tmE3925&amp;index=31&amp;ab_channel=CarnageOD</w:t>
+        </w:r>
+      </w:hyperlink>
+    </w:p>
+    <w:p>
+      <w:pPr>
+        <w:spacing w:after="0" w:line="276" w:lineRule="auto"/>
+      </w:pPr>
+      <w:r>
+        <w:t xml:space="preserve">Split Video: </w:t>
+      </w:r>
+      <w:hyperlink r:id="rId17" w:history="1">
+        <w:r>
+          <w:rPr>
+            <w:rStyle w:val="Hyperlink"/>
+          </w:rPr>
+          <w:t>https://www.youtube.com/embed/watch?v=rADmC5oZK6w&amp;list=PLN64g832Kf-3vwm74k7AH3M7E5tmE3925&amp;index=59&amp;ab_channel=CarnageOD</w:t>
+        </w:r>
+      </w:hyperlink>
+    </w:p>
+    <w:p>
+      <w:pPr>
+        <w:spacing w:after="0" w:line="276" w:lineRule="auto"/>
+      </w:pPr>
+      <w:r>
+        <w:t xml:space="preserve">IceBox Video: </w:t>
+      </w:r>
+      <w:hyperlink r:id="rId18" w:history="1">
+        <w:r>
+          <w:rPr>
+            <w:rStyle w:val="Hyperlink"/>
+          </w:rPr>
+          <w:t>https://www.youtube.com/embed/watch?v=gMjQIaTG568&amp;list=PLN64g832Kf-3vwm74k7AH3M7E5tmE3925&amp;index=104&amp;ab_channel=CarnageOD</w:t>
+        </w:r>
+      </w:hyperlink>
+    </w:p>
+    <w:p>
+      <w:pPr>
+        <w:spacing w:after="0" w:line="276" w:lineRule="auto"/>
+      </w:pPr>
+      <w:r>
+        <w:t>Fracture Video:</w:t>
+      </w:r>
+      <w:r>
+        <w:t xml:space="preserve"> </w:t>
+      </w:r>
+      <w:hyperlink r:id="rId19" w:history="1">
+        <w:r>
+          <w:rPr>
+            <w:rStyle w:val="Hyperlink"/>
+          </w:rPr>
+          <w:t>https://www.youtube.com/embed/watch?v=1MxoenLL_ms&amp;list=PLOGy_tupnjUA72MED7NcgFQPy1lbDvTfa&amp;index=16&amp;ab_channel=Snapiex</w:t>
+        </w:r>
+      </w:hyperlink>
+    </w:p>
+    <w:p>
+      <w:pPr>
+        <w:spacing w:after="0" w:line="276" w:lineRule="auto"/>
+      </w:pPr>
+      <w:r>
+        <w:lastRenderedPageBreak/>
+        <w:t xml:space="preserve">Haven Video: </w:t>
+      </w:r>
+      <w:hyperlink r:id="rId20" w:history="1">
+        <w:r>
+          <w:rPr>
+            <w:rStyle w:val="Hyperlink"/>
+          </w:rPr>
+          <w:t>https://www.youtube.com/embed/watch?v=zvfRm6jw2vo&amp;list=PLN64g832Kf-3vwm74k7AH3M7E5tmE3925&amp;index=3&amp;ab_channel=CarnageOD</w:t>
+        </w:r>
+      </w:hyperlink>
+    </w:p>
+    <w:p>
+      <w:pPr>
+        <w:spacing w:after="0" w:line="276" w:lineRule="auto"/>
+        <w:rPr>
+          <w:sz w:val="24"/>
+          <w:szCs w:val="24"/>
+          <w:u w:val="single"/>
+        </w:rPr>
+      </w:pPr>
+    </w:p>
+    <w:p>
+      <w:pPr>
+        <w:spacing w:after="0" w:line="276" w:lineRule="auto"/>
+        <w:rPr>
+          <w:sz w:val="24"/>
+          <w:szCs w:val="24"/>
+        </w:rPr>
+      </w:pPr>
+      <w:r>
+        <w:rPr>
+          <w:sz w:val="24"/>
+          <w:szCs w:val="24"/>
+          <w:u w:val="single"/>
+        </w:rPr>
+        <w:t>Characters</w:t>
+      </w:r>
+      <w:r>
+        <w:rPr>
+          <w:sz w:val="24"/>
+          <w:szCs w:val="24"/>
+          <w:u w:val="single"/>
+        </w:rPr>
+        <w:t xml:space="preserve"> Page References</w:t>
+      </w:r>
+      <w:r>
+        <w:rPr>
+          <w:sz w:val="24"/>
+          <w:szCs w:val="24"/>
+        </w:rPr>
+        <w:t>:</w:t>
+      </w:r>
+    </w:p>
+    <w:p>
+      <w:pPr>
+        <w:spacing w:after="0" w:line="276" w:lineRule="auto"/>
+      </w:pPr>
+      <w:r>
+        <w:t>Background Image</w:t>
+      </w:r>
+      <w:r>
+        <w:t xml:space="preserve">: </w:t>
+      </w:r>
+      <w:hyperlink r:id="rId21" w:history="1">
+        <w:r>
+          <w:rPr>
+            <w:rStyle w:val="Hyperlink"/>
+          </w:rPr>
+          <w:t>https://wall.alphacoders.com/tag/chamber-(valorant)-wallpapers</w:t>
+        </w:r>
+      </w:hyperlink>
+    </w:p>
+    <w:p>
+      <w:pPr>
+        <w:spacing w:after="0" w:line="276" w:lineRule="auto"/>
+      </w:pPr>
+      <w:r>
+        <w:t xml:space="preserve">Marker Image (edited by student): </w:t>
+      </w:r>
+      <w:hyperlink r:id="rId22" w:history="1">
+        <w:r>
+          <w:rPr>
+            <w:rStyle w:val="Hyperlink"/>
+          </w:rPr>
+          <w:t>https://www.pikpng.com/pngvi/hixoRh_vote-icon-transparent-clear-background-x-icon-clipart/</w:t>
+        </w:r>
+      </w:hyperlink>
+    </w:p>
+    <w:p>
+      <w:pPr>
+        <w:spacing w:after="0" w:line="276" w:lineRule="auto"/>
+      </w:pPr>
+      <w:r>
+        <w:rPr>
+          <w:rStyle w:val="Hyperlink"/>
+          <w:color w:val="auto"/>
+          <w:u w:val="none"/>
+        </w:rPr>
+        <w:t xml:space="preserve">Main characters image(s) (edited by student): </w:t>
+      </w:r>
       <w:r>
         <w:br/>
       </w:r>
-      <w:hyperlink r:id="rId5" w:history="1">
+      <w:hyperlink r:id="rId23" w:history="1">
         <w:r>
           <w:rPr>
             <w:rStyle w:val="Hyperlink"/>
@@ -48,7 +606,10 @@
       </w:hyperlink>
     </w:p>
     <w:p>
-      <w:hyperlink r:id="rId6" w:history="1">
+      <w:pPr>
+        <w:spacing w:after="0" w:line="276" w:lineRule="auto"/>
+      </w:pPr>
+      <w:hyperlink r:id="rId24" w:history="1">
         <w:r>
           <w:rPr>
             <w:rStyle w:val="Hyperlink"/>
@@ -57,121 +618,187 @@
         </w:r>
       </w:hyperlink>
     </w:p>
-    <w:p/>
-    <w:p>
-      <w:r>
-        <w:t>characters background (in characters):</w:t>
-      </w:r>
-    </w:p>
-    <w:p>
-      <w:hyperlink r:id="rId7" w:history="1">
-        <w:r>
-          <w:rPr>
-            <w:rStyle w:val="Hyperlink"/>
-          </w:rPr>
-          <w:t>https://www.google.com/url?sa=i&amp;url=https%3A%2F%2Fwall.alphacoders.com%2Ftag%2Fchamber-(valorant)-wallpapers&amp;psig=AOvVaw345DbFuqd6M9bWm1_1bRRn&amp;ust=1637890593508000&amp;source=images&amp;cd=vfe&amp;ved=0CAsQjRxqFwoTCPiEx46wsvQCFQAAAAAdAAAAABAD</w:t>
-        </w:r>
-      </w:hyperlink>
-    </w:p>
-    <w:p/>
-    <w:p>
-      <w:r>
-        <w:t>homepage back</w:t>
-      </w:r>
-      <w:r>
-        <w:t>g</w:t>
-      </w:r>
-      <w:r>
-        <w:t>round (in homepage)</w:t>
-      </w:r>
-    </w:p>
-    <w:p>
-      <w:hyperlink r:id="rId8" w:history="1">
-        <w:r>
-          <w:rPr>
-            <w:rStyle w:val="Hyperlink"/>
-          </w:rPr>
-          <w:t>https://images.alphacoders.com/114/1149405.jpg</w:t>
-        </w:r>
-      </w:hyperlink>
-    </w:p>
-    <w:p/>
-    <w:p>
-      <w:r>
-        <w:t>terminology background</w:t>
-      </w:r>
-    </w:p>
-    <w:p>
-      <w:hyperlink r:id="rId9" w:history="1">
-        <w:r>
-          <w:rPr>
-            <w:rStyle w:val="Hyperlink"/>
-          </w:rPr>
-          <w:t>https://www.google.com/url?sa=i&amp;url=https%3A%2F%2Fhdqwalls.com%2Fwallpaper%2F1600x1200%2Freyna-valorant&amp;psig=AOvVaw3i5PmVPBtzWt6MsYBJ5MdM&amp;ust=1637891544986000&amp;source=images&amp;cd=vfe&amp;ved=0CAsQjRxqFwoTCKiAg9KzsvQCFQAAAAAdAAAAABAD</w:t>
-        </w:r>
-      </w:hyperlink>
-    </w:p>
-    <w:p/>
-    <w:p>
-      <w:r>
-        <w:t>buys background</w:t>
-      </w:r>
-    </w:p>
-    <w:p>
-      <w:hyperlink r:id="rId10" w:history="1">
-        <w:r>
-          <w:rPr>
-            <w:rStyle w:val="Hyperlink"/>
-          </w:rPr>
-          <w:t>https://www.google.com/url?sa=i&amp;url=https%3A%2F%2Fdotesports.com%2Fes%2Fnews%2Friot-confirma-que-la-segunda-ronda-de-correos-electronicos-con-las-estadisticas-de-valorant-llegara-la-semana-que-viene&amp;psig=AOvVaw0EXhYq4RSZi1AzP66BgG2h&amp;ust=1637891677928000&amp;source=images&amp;cd=vfe&amp;ved=0CAsQjRxqFwoTCPix78O0svQCFQAAAAAdAAAAABAJ</w:t>
-        </w:r>
-      </w:hyperlink>
-    </w:p>
-    <w:p/>
-    <w:p/>
-    <w:p>
-      <w:pPr>
-        <w:rPr>
-          <w:lang w:val="fr-CA"/>
-        </w:rPr>
-      </w:pPr>
-      <w:r>
-        <w:rPr>
-          <w:lang w:val="fr-CA"/>
-        </w:rPr>
-        <w:t>comments background</w:t>
-      </w:r>
-    </w:p>
-    <w:p>
-      <w:pPr>
-        <w:rPr>
-          <w:lang w:val="fr-CA"/>
-        </w:rPr>
-      </w:pPr>
-      <w:hyperlink r:id="rId11" w:history="1">
-        <w:r>
-          <w:rPr>
-            <w:rStyle w:val="Hyperlink"/>
-            <w:lang w:val="fr-CA"/>
-          </w:rPr>
-          <w:t>https://www.google.com/url?sa=i&amp;url=https%3A%2F%2Fwall.alphacoders.com%2Fbig.php%3Fi%3D1080944&amp;psig=AOvVaw2hk2V2133h1cePlo3nz-jn&amp;ust=1637891860150000&amp;source=images&amp;cd=vfe&amp;ved=0CAsQjRxqFwoTCIi-k-m0svQCFQAAAAAdAAAAABAD</w:t>
-        </w:r>
-      </w:hyperlink>
-    </w:p>
-    <w:p>
-      <w:pPr>
-        <w:rPr>
-          <w:lang w:val="fr-CA"/>
-        </w:rPr>
-      </w:pPr>
-    </w:p>
-    <w:p>
-      <w:r>
-        <w:t>events background</w:t>
-      </w:r>
-    </w:p>
-    <w:p>
-      <w:hyperlink r:id="rId12" w:history="1">
+    <w:p>
+      <w:pPr>
+        <w:spacing w:after="0" w:line="276" w:lineRule="auto"/>
+        <w:rPr>
+          <w:sz w:val="24"/>
+          <w:szCs w:val="24"/>
+          <w:u w:val="single"/>
+        </w:rPr>
+      </w:pPr>
+    </w:p>
+    <w:p>
+      <w:pPr>
+        <w:spacing w:after="0" w:line="276" w:lineRule="auto"/>
+        <w:rPr>
+          <w:sz w:val="24"/>
+          <w:szCs w:val="24"/>
+        </w:rPr>
+      </w:pPr>
+      <w:r>
+        <w:rPr>
+          <w:sz w:val="24"/>
+          <w:szCs w:val="24"/>
+          <w:u w:val="single"/>
+        </w:rPr>
+        <w:t>Buys</w:t>
+      </w:r>
+      <w:r>
+        <w:rPr>
+          <w:sz w:val="24"/>
+          <w:szCs w:val="24"/>
+          <w:u w:val="single"/>
+        </w:rPr>
+        <w:t xml:space="preserve"> Page References</w:t>
+      </w:r>
+      <w:r>
+        <w:rPr>
+          <w:sz w:val="24"/>
+          <w:szCs w:val="24"/>
+        </w:rPr>
+        <w:t>:</w:t>
+      </w:r>
+    </w:p>
+    <w:p>
+      <w:pPr>
+        <w:spacing w:after="0" w:line="276" w:lineRule="auto"/>
+      </w:pPr>
+      <w:r>
+        <w:t>Background Image:</w:t>
+      </w:r>
+      <w:r>
+        <w:t xml:space="preserve"> </w:t>
+      </w:r>
+      <w:hyperlink r:id="rId25" w:history="1">
+        <w:r>
+          <w:rPr>
+            <w:rStyle w:val="Hyperlink"/>
+          </w:rPr>
+          <w:t>https://dotesports.com/es/news/riot-confirma-que-la-segunda-ronda-de-correos-electronicos-con-las-estadisticas-de-valorant-llegara-la-semana-que-viene</w:t>
+        </w:r>
+      </w:hyperlink>
+    </w:p>
+    <w:p>
+      <w:pPr>
+        <w:spacing w:after="0" w:line="276" w:lineRule="auto"/>
+      </w:pPr>
+      <w:r>
+        <w:t xml:space="preserve">Top Image: </w:t>
+      </w:r>
+      <w:hyperlink r:id="rId26" w:history="1">
+        <w:r>
+          <w:rPr>
+            <w:rStyle w:val="Hyperlink"/>
+          </w:rPr>
+          <w:t>https://static.wikia.nocookie.net/valorant/images/9/9c/Valorant_Creds.jpg/revision/latest?cb=20210703124845</w:t>
+        </w:r>
+      </w:hyperlink>
+    </w:p>
+    <w:p>
+      <w:pPr>
+        <w:spacing w:after="0" w:line="276" w:lineRule="auto"/>
+      </w:pPr>
+      <w:r>
+        <w:t xml:space="preserve">Top Video: </w:t>
+      </w:r>
+      <w:hyperlink r:id="rId27" w:history="1">
+        <w:r>
+          <w:rPr>
+            <w:rStyle w:val="Hyperlink"/>
+          </w:rPr>
+          <w:t>https://www.youtube.com/embed/IVo0o01yylY</w:t>
+        </w:r>
+      </w:hyperlink>
+    </w:p>
+    <w:p>
+      <w:pPr>
+        <w:spacing w:after="0" w:line="276" w:lineRule="auto"/>
+      </w:pPr>
+      <w:r>
+        <w:t xml:space="preserve">Middle Video: </w:t>
+      </w:r>
+      <w:hyperlink r:id="rId28" w:history="1">
+        <w:r>
+          <w:rPr>
+            <w:rStyle w:val="Hyperlink"/>
+          </w:rPr>
+          <w:t>https://www.youtube.com/embed/WkI9tiyYa0Y</w:t>
+        </w:r>
+      </w:hyperlink>
+    </w:p>
+    <w:p>
+      <w:pPr>
+        <w:tabs>
+          <w:tab w:val="left" w:pos="1992"/>
+        </w:tabs>
+        <w:spacing w:after="0" w:line="276" w:lineRule="auto"/>
+      </w:pPr>
+      <w:r>
+        <w:t xml:space="preserve">Bottom Video: </w:t>
+      </w:r>
+      <w:hyperlink r:id="rId29" w:history="1">
+        <w:r>
+          <w:rPr>
+            <w:rStyle w:val="Hyperlink"/>
+          </w:rPr>
+          <w:t>https://www.youtube.com/embed/WwfJ6bXrFGA</w:t>
+        </w:r>
+      </w:hyperlink>
+    </w:p>
+    <w:p>
+      <w:pPr>
+        <w:spacing w:after="0" w:line="276" w:lineRule="auto"/>
+        <w:rPr>
+          <w:sz w:val="24"/>
+          <w:szCs w:val="24"/>
+          <w:u w:val="single"/>
+        </w:rPr>
+      </w:pPr>
+    </w:p>
+    <w:p>
+      <w:pPr>
+        <w:spacing w:after="0" w:line="276" w:lineRule="auto"/>
+        <w:rPr>
+          <w:sz w:val="24"/>
+          <w:szCs w:val="24"/>
+        </w:rPr>
+      </w:pPr>
+      <w:r>
+        <w:rPr>
+          <w:sz w:val="24"/>
+          <w:szCs w:val="24"/>
+          <w:u w:val="single"/>
+        </w:rPr>
+        <w:t>Events</w:t>
+      </w:r>
+      <w:r>
+        <w:rPr>
+          <w:sz w:val="24"/>
+          <w:szCs w:val="24"/>
+          <w:u w:val="single"/>
+        </w:rPr>
+        <w:t xml:space="preserve"> Page References</w:t>
+      </w:r>
+      <w:r>
+        <w:rPr>
+          <w:sz w:val="24"/>
+          <w:szCs w:val="24"/>
+        </w:rPr>
+        <w:t>:</w:t>
+      </w:r>
+    </w:p>
+    <w:p>
+      <w:pPr>
+        <w:spacing w:after="0" w:line="276" w:lineRule="auto"/>
+      </w:pPr>
+      <w:r>
+        <w:t>Background Image:</w:t>
+      </w:r>
+      <w:r>
+        <w:t xml:space="preserve"> </w:t>
+      </w:r>
+      <w:hyperlink r:id="rId30" w:history="1">
         <w:r>
           <w:rPr>
             <w:rStyle w:val="Hyperlink"/>
@@ -180,76 +807,67 @@
         </w:r>
       </w:hyperlink>
     </w:p>
-    <w:p/>
-    <w:p/>
-    <w:p>
-      <w:r>
-        <w:t>logo</w:t>
-      </w:r>
-    </w:p>
-    <w:p>
-      <w:hyperlink r:id="rId13" w:history="1">
-        <w:r>
-          <w:rPr>
-            <w:rStyle w:val="Hyperlink"/>
-          </w:rPr>
-          <w:t>https://c8.alamy.com/zooms/9/6ca261a24190433f90b422fccf54186e/2cbyxtc.jpg</w:t>
-        </w:r>
-      </w:hyperlink>
-    </w:p>
-    <w:p/>
-    <w:p>
-      <w:pPr>
-        <w:rPr>
-          <w:lang w:val="fr-CA"/>
-        </w:rPr>
-      </w:pPr>
-      <w:r>
-        <w:rPr>
-          <w:lang w:val="fr-CA"/>
-        </w:rPr>
-        <w:t>champions gun (homepage)</w:t>
-      </w:r>
-    </w:p>
-    <w:p>
-      <w:pPr>
-        <w:rPr>
-          <w:lang w:val="fr-CA"/>
-        </w:rPr>
-      </w:pPr>
-      <w:hyperlink r:id="rId14" w:history="1">
-        <w:r>
-          <w:rPr>
-            <w:rStyle w:val="Hyperlink"/>
-            <w:lang w:val="fr-CA"/>
-          </w:rPr>
-          <w:t>https://cdn.oneesports.gg/cdn-data/2021/11/Valorant_Champions2021Collection-1024x576.jpg</w:t>
-        </w:r>
-      </w:hyperlink>
-    </w:p>
-    <w:p>
-      <w:pPr>
-        <w:rPr>
-          <w:lang w:val="fr-CA"/>
-        </w:rPr>
-      </w:pPr>
-    </w:p>
-    <w:p>
-      <w:r>
-        <w:t>buys first gun image</w:t>
-      </w:r>
-    </w:p>
-    <w:p>
-      <w:hyperlink r:id="rId15" w:history="1">
-        <w:r>
-          <w:rPr>
-            <w:rStyle w:val="Hyperlink"/>
-          </w:rPr>
-          <w:t>https://static.wikia.nocookie.net/valorant/images/9/9c/Valorant_Creds.jpg/revision/latest?cb=20210703124845</w:t>
-        </w:r>
-      </w:hyperlink>
-    </w:p>
-    <w:p/>
+    <w:p>
+      <w:pPr>
+        <w:spacing w:after="0" w:line="276" w:lineRule="auto"/>
+        <w:rPr>
+          <w:sz w:val="24"/>
+          <w:szCs w:val="24"/>
+          <w:u w:val="single"/>
+        </w:rPr>
+      </w:pPr>
+    </w:p>
+    <w:p>
+      <w:pPr>
+        <w:spacing w:after="0" w:line="276" w:lineRule="auto"/>
+        <w:rPr>
+          <w:sz w:val="24"/>
+          <w:szCs w:val="24"/>
+        </w:rPr>
+      </w:pPr>
+      <w:r>
+        <w:rPr>
+          <w:sz w:val="24"/>
+          <w:szCs w:val="24"/>
+          <w:u w:val="single"/>
+        </w:rPr>
+        <w:t>Comments</w:t>
+      </w:r>
+      <w:r>
+        <w:rPr>
+          <w:sz w:val="24"/>
+          <w:szCs w:val="24"/>
+          <w:u w:val="single"/>
+        </w:rPr>
+        <w:t xml:space="preserve"> Page References</w:t>
+      </w:r>
+      <w:r>
+        <w:rPr>
+          <w:sz w:val="24"/>
+          <w:szCs w:val="24"/>
+        </w:rPr>
+        <w:t>:</w:t>
+      </w:r>
+    </w:p>
+    <w:p>
+      <w:pPr>
+        <w:spacing w:after="0" w:line="276" w:lineRule="auto"/>
+      </w:pPr>
+      <w:r>
+        <w:t>Background Image:</w:t>
+      </w:r>
+      <w:r>
+        <w:t xml:space="preserve"> </w:t>
+      </w:r>
+      <w:hyperlink r:id="rId31" w:history="1">
+        <w:r>
+          <w:rPr>
+            <w:rStyle w:val="Hyperlink"/>
+          </w:rPr>
+          <w:t>https://wall.alphacoders.com/big.php?i=1080944</w:t>
+        </w:r>
+      </w:hyperlink>
+    </w:p>
     <w:sectPr>
       <w:pgSz w:w="12240" w:h="15840"/>
       <w:pgMar w:top="1440" w:right="1440" w:bottom="1440" w:left="1440" w:header="708" w:footer="708" w:gutter="0"/>
@@ -658,6 +1276,7 @@
   <w:style w:type="paragraph" w:default="1" w:styleId="Normal">
     <w:name w:val="Normal"/>
     <w:qFormat/>
+    <w:rsid w:val="00673D17"/>
   </w:style>
   <w:style w:type="character" w:default="1" w:styleId="DefaultParagraphFont">
     <w:name w:val="Default Paragraph Font"/>

</xml_diff>